<commit_message>
📝 Started FInal Report
</commit_message>
<xml_diff>
--- a/Yousif CTE/CTE 3.docx
+++ b/Yousif CTE/CTE 3.docx
@@ -177,8 +177,6 @@
         </w:rPr>
         <w:t>3</w:t>
       </w:r>
-      <w:bookmarkStart w:id="0" w:name="_GoBack"/>
-      <w:bookmarkEnd w:id="0"/>
     </w:p>
     <w:p>
       <w:pPr>
@@ -342,35 +340,32 @@
         </w:rPr>
         <w:t>Although we have not been able to actually complete the required objective throughout our project, there are still a number of subtasks that we have completed that were mandatory for the project. One of the most important things I have managed to complete is properly track the execution of the program in time rather than depend on delays. This essentially means that I was able to track the exact time take by the execution of each iteration of our main loop. This is necessary since it enabled us to perform the integrations required using the exact timesteps.</w:t>
       </w:r>
-    </w:p>
-    <w:p>
-      <w:pPr>
-        <w:ind w:left="720"/>
+      <w:r>
         <w:rPr>
           <w:rFonts w:asciiTheme="majorHAnsi" w:hAnsiTheme="majorHAnsi" w:cstheme="majorHAnsi"/>
           <w:sz w:val="24"/>
           <w:szCs w:val="24"/>
         </w:rPr>
-      </w:pPr>
-    </w:p>
-    <w:p>
-      <w:pPr>
-        <w:ind w:left="720"/>
+        <w:t xml:space="preserve"> This was also necessary as it enabled us </w:t>
+      </w:r>
+      <w:r>
         <w:rPr>
           <w:rFonts w:asciiTheme="majorHAnsi" w:hAnsiTheme="majorHAnsi" w:cstheme="majorHAnsi"/>
           <w:sz w:val="24"/>
           <w:szCs w:val="24"/>
         </w:rPr>
-      </w:pPr>
-      <w:r>
+        <w:t>to place a timestamp on the obtained values for later plotting.</w:t>
+      </w:r>
+    </w:p>
+    <w:p>
+      <w:pPr>
+        <w:ind w:left="720"/>
         <w:rPr>
           <w:rFonts w:asciiTheme="majorHAnsi" w:hAnsiTheme="majorHAnsi" w:cstheme="majorHAnsi"/>
           <w:sz w:val="24"/>
           <w:szCs w:val="24"/>
-          <w:highlight w:val="yellow"/>
-        </w:rPr>
-        <w:t>ADD A PICTURE OF TWO OR 3 LOOPS AND COMMENT ON TIME STEP</w:t>
-      </w:r>
+        </w:rPr>
+      </w:pPr>
     </w:p>
     <w:p>
       <w:pPr>
@@ -381,53 +376,170 @@
           <w:szCs w:val="24"/>
         </w:rPr>
       </w:pPr>
-    </w:p>
-    <w:p>
-      <w:pPr>
-        <w:ind w:left="720"/>
+      <w:r>
         <w:rPr>
           <w:rFonts w:asciiTheme="majorHAnsi" w:hAnsiTheme="majorHAnsi" w:cstheme="majorHAnsi"/>
           <w:sz w:val="24"/>
           <w:szCs w:val="24"/>
         </w:rPr>
-      </w:pPr>
-      <w:r>
+        <w:t>Another major result I achieved was properly building the robot and ensuring the proper functionality of all parts together as required. It is important to note that this was not done entirely by me, Nasir had a major contribution here as well.</w:t>
+      </w:r>
+    </w:p>
+    <w:p>
+      <w:pPr>
+        <w:ind w:left="720"/>
+        <w:jc w:val="center"/>
         <w:rPr>
           <w:rFonts w:asciiTheme="majorHAnsi" w:hAnsiTheme="majorHAnsi" w:cstheme="majorHAnsi"/>
           <w:sz w:val="24"/>
           <w:szCs w:val="24"/>
         </w:rPr>
-        <w:t>Another major result I achieved was properly building the robot and ensuring the proper functionality of all parts together as required. It is important to note that this was not done entirely by me, Nasir had a major contribution here as well.</w:t>
-      </w:r>
-    </w:p>
-    <w:p>
-      <w:pPr>
-        <w:ind w:left="720"/>
+      </w:pPr>
+      <w:r>
+        <w:rPr>
+          <w:rFonts w:ascii="Times New Roman" w:hAnsi="Times New Roman" w:cs="Times New Roman"/>
+          <w:noProof/>
+          <w:sz w:val="24"/>
+          <w:szCs w:val="24"/>
+        </w:rPr>
+        <w:drawing>
+          <wp:inline distT="0" distB="0" distL="0" distR="0" wp14:anchorId="0830C519" wp14:editId="52060BE0">
+            <wp:extent cx="1274678" cy="1424629"/>
+            <wp:effectExtent l="0" t="0" r="1905" b="4445"/>
+            <wp:docPr id="14" name="Picture 14" descr="C:\Users\Yousef\Downloads\WhatsApp Image 2019-05-10 at 4.28.12 PM (1).jpeg"/>
+            <wp:cNvGraphicFramePr>
+              <a:graphicFrameLocks xmlns:a="http://schemas.openxmlformats.org/drawingml/2006/main" noChangeAspect="1"/>
+            </wp:cNvGraphicFramePr>
+            <a:graphic xmlns:a="http://schemas.openxmlformats.org/drawingml/2006/main">
+              <a:graphicData uri="http://schemas.openxmlformats.org/drawingml/2006/picture">
+                <pic:pic xmlns:pic="http://schemas.openxmlformats.org/drawingml/2006/picture">
+                  <pic:nvPicPr>
+                    <pic:cNvPr id="0" name="Picture 3" descr="C:\Users\Yousef\Downloads\WhatsApp Image 2019-05-10 at 4.28.12 PM (1).jpeg"/>
+                    <pic:cNvPicPr>
+                      <a:picLocks noChangeAspect="1" noChangeArrowheads="1"/>
+                    </pic:cNvPicPr>
+                  </pic:nvPicPr>
+                  <pic:blipFill rotWithShape="1">
+                    <a:blip r:embed="rId6" cstate="print">
+                      <a:extLst>
+                        <a:ext uri="{28A0092B-C50C-407E-A947-70E740481C1C}">
+                          <a14:useLocalDpi xmlns:a14="http://schemas.microsoft.com/office/drawing/2010/main" val="0"/>
+                        </a:ext>
+                      </a:extLst>
+                    </a:blip>
+                    <a:srcRect t="10821" b="26277"/>
+                    <a:stretch/>
+                  </pic:blipFill>
+                  <pic:spPr bwMode="auto">
+                    <a:xfrm>
+                      <a:off x="0" y="0"/>
+                      <a:ext cx="1286526" cy="1437871"/>
+                    </a:xfrm>
+                    <a:prstGeom prst="rect">
+                      <a:avLst/>
+                    </a:prstGeom>
+                    <a:noFill/>
+                    <a:ln>
+                      <a:noFill/>
+                    </a:ln>
+                    <a:extLst>
+                      <a:ext uri="{53640926-AAD7-44D8-BBD7-CCE9431645EC}">
+                        <a14:shadowObscured xmlns:a14="http://schemas.microsoft.com/office/drawing/2010/main"/>
+                      </a:ext>
+                    </a:extLst>
+                  </pic:spPr>
+                </pic:pic>
+              </a:graphicData>
+            </a:graphic>
+          </wp:inline>
+        </w:drawing>
+      </w:r>
+      <w:r>
         <w:rPr>
           <w:rFonts w:asciiTheme="majorHAnsi" w:hAnsiTheme="majorHAnsi" w:cstheme="majorHAnsi"/>
           <w:sz w:val="24"/>
           <w:szCs w:val="24"/>
         </w:rPr>
-      </w:pPr>
-    </w:p>
-    <w:p>
-      <w:pPr>
-        <w:ind w:left="720"/>
+        <w:tab/>
+      </w:r>
+      <w:r>
         <w:rPr>
           <w:rFonts w:asciiTheme="majorHAnsi" w:hAnsiTheme="majorHAnsi" w:cstheme="majorHAnsi"/>
           <w:sz w:val="24"/>
           <w:szCs w:val="24"/>
         </w:rPr>
-      </w:pPr>
-      <w:r>
+        <w:tab/>
+      </w:r>
+      <w:r>
+        <w:rPr>
+          <w:rFonts w:ascii="Times New Roman" w:hAnsi="Times New Roman" w:cs="Times New Roman"/>
+          <w:noProof/>
+          <w:sz w:val="24"/>
+          <w:szCs w:val="24"/>
+        </w:rPr>
+        <w:drawing>
+          <wp:inline distT="0" distB="0" distL="0" distR="0" wp14:anchorId="2ADE4C3F" wp14:editId="2D1FE3CE">
+            <wp:extent cx="1350784" cy="1426206"/>
+            <wp:effectExtent l="0" t="0" r="1905" b="3175"/>
+            <wp:docPr id="13" name="Picture 13" descr="C:\Users\Yousef\Downloads\WhatsApp Image 2019-05-10 at 4.28.12 PM.jpeg"/>
+            <wp:cNvGraphicFramePr>
+              <a:graphicFrameLocks xmlns:a="http://schemas.openxmlformats.org/drawingml/2006/main" noChangeAspect="1"/>
+            </wp:cNvGraphicFramePr>
+            <a:graphic xmlns:a="http://schemas.openxmlformats.org/drawingml/2006/main">
+              <a:graphicData uri="http://schemas.openxmlformats.org/drawingml/2006/picture">
+                <pic:pic xmlns:pic="http://schemas.openxmlformats.org/drawingml/2006/picture">
+                  <pic:nvPicPr>
+                    <pic:cNvPr id="0" name="Picture 2" descr="C:\Users\Yousef\Downloads\WhatsApp Image 2019-05-10 at 4.28.12 PM.jpeg"/>
+                    <pic:cNvPicPr>
+                      <a:picLocks noChangeAspect="1" noChangeArrowheads="1"/>
+                    </pic:cNvPicPr>
+                  </pic:nvPicPr>
+                  <pic:blipFill rotWithShape="1">
+                    <a:blip r:embed="rId7" cstate="print">
+                      <a:extLst>
+                        <a:ext uri="{28A0092B-C50C-407E-A947-70E740481C1C}">
+                          <a14:useLocalDpi xmlns:a14="http://schemas.microsoft.com/office/drawing/2010/main" val="0"/>
+                        </a:ext>
+                      </a:extLst>
+                    </a:blip>
+                    <a:srcRect t="15266" b="25311"/>
+                    <a:stretch/>
+                  </pic:blipFill>
+                  <pic:spPr bwMode="auto">
+                    <a:xfrm>
+                      <a:off x="0" y="0"/>
+                      <a:ext cx="1363235" cy="1439352"/>
+                    </a:xfrm>
+                    <a:prstGeom prst="rect">
+                      <a:avLst/>
+                    </a:prstGeom>
+                    <a:noFill/>
+                    <a:ln>
+                      <a:noFill/>
+                    </a:ln>
+                    <a:extLst>
+                      <a:ext uri="{53640926-AAD7-44D8-BBD7-CCE9431645EC}">
+                        <a14:shadowObscured xmlns:a14="http://schemas.microsoft.com/office/drawing/2010/main"/>
+                      </a:ext>
+                    </a:extLst>
+                  </pic:spPr>
+                </pic:pic>
+              </a:graphicData>
+            </a:graphic>
+          </wp:inline>
+        </w:drawing>
+      </w:r>
+    </w:p>
+    <w:p>
+      <w:pPr>
+        <w:ind w:left="720"/>
+        <w:jc w:val="center"/>
         <w:rPr>
           <w:rFonts w:asciiTheme="majorHAnsi" w:hAnsiTheme="majorHAnsi" w:cstheme="majorHAnsi"/>
           <w:sz w:val="24"/>
           <w:szCs w:val="24"/>
-          <w:highlight w:val="yellow"/>
-        </w:rPr>
-        <w:t>ADD A PICTURE OF THE FINAL BUILT ROBOT</w:t>
-      </w:r>
+        </w:rPr>
+      </w:pPr>
     </w:p>
     <w:p>
       <w:pPr>
@@ -438,24 +550,24 @@
           <w:szCs w:val="24"/>
         </w:rPr>
       </w:pPr>
-    </w:p>
-    <w:p>
-      <w:pPr>
-        <w:ind w:left="720"/>
+      <w:r>
         <w:rPr>
           <w:rFonts w:asciiTheme="majorHAnsi" w:hAnsiTheme="majorHAnsi" w:cstheme="majorHAnsi"/>
           <w:sz w:val="24"/>
           <w:szCs w:val="24"/>
         </w:rPr>
-      </w:pPr>
-      <w:r>
+        <w:t xml:space="preserve">Next major result I have achieved is properly calibrating the motors by altering the applied voltages such that I account for mismatches in design. Before this, applying the same voltage to both motors would make the car tilt to one side. Through this I was able to get the car to move straight when required. </w:t>
+      </w:r>
+    </w:p>
+    <w:p>
+      <w:pPr>
+        <w:ind w:left="720"/>
         <w:rPr>
           <w:rFonts w:asciiTheme="majorHAnsi" w:hAnsiTheme="majorHAnsi" w:cstheme="majorHAnsi"/>
           <w:sz w:val="24"/>
           <w:szCs w:val="24"/>
         </w:rPr>
-        <w:t xml:space="preserve">Next major result I have achieved is properly calibrating the motors by altering the applied voltages such that I account for mismatches in design. Before this, applying the same voltage to both motors would make the car tilt to one side. Through this I was able to get the car to move straight when required. </w:t>
-      </w:r>
+      </w:pPr>
     </w:p>
     <w:p>
       <w:pPr>
@@ -476,39 +588,6 @@
         </w:rPr>
         <w:t>This is about it for the actually perfectly working hardware results of the project; however, I also did implement Ackerman’s steering to try and move the car autonomously. This part of the project was not successful since the encoders and accelerometer used were not accurate by any means. It is actually for this same reason that applying a complementary for state estimation was also not successful.</w:t>
       </w:r>
-    </w:p>
-    <w:p>
-      <w:pPr>
-        <w:rPr>
-          <w:rFonts w:asciiTheme="majorHAnsi" w:hAnsiTheme="majorHAnsi" w:cstheme="majorHAnsi"/>
-          <w:color w:val="000000"/>
-          <w:sz w:val="24"/>
-          <w:szCs w:val="24"/>
-          <w:shd w:val="clear" w:color="auto" w:fill="FFFFFF"/>
-        </w:rPr>
-      </w:pPr>
-    </w:p>
-    <w:p>
-      <w:pPr>
-        <w:rPr>
-          <w:rFonts w:asciiTheme="majorHAnsi" w:hAnsiTheme="majorHAnsi" w:cstheme="majorHAnsi"/>
-          <w:color w:val="000000"/>
-          <w:sz w:val="24"/>
-          <w:szCs w:val="24"/>
-          <w:shd w:val="clear" w:color="auto" w:fill="FFFFFF"/>
-        </w:rPr>
-      </w:pPr>
-    </w:p>
-    <w:p>
-      <w:pPr>
-        <w:rPr>
-          <w:rFonts w:asciiTheme="majorHAnsi" w:hAnsiTheme="majorHAnsi" w:cstheme="majorHAnsi"/>
-          <w:color w:val="000000"/>
-          <w:sz w:val="24"/>
-          <w:szCs w:val="24"/>
-          <w:shd w:val="clear" w:color="auto" w:fill="FFFFFF"/>
-        </w:rPr>
-      </w:pPr>
     </w:p>
     <w:p>
       <w:pPr>
@@ -555,6 +634,8 @@
           <w:shd w:val="clear" w:color="auto" w:fill="FFFFFF"/>
         </w:rPr>
       </w:pPr>
+      <w:bookmarkStart w:id="0" w:name="_GoBack"/>
+      <w:bookmarkEnd w:id="0"/>
       <w:r>
         <w:rPr>
           <w:rFonts w:asciiTheme="majorHAnsi" w:hAnsiTheme="majorHAnsi" w:cstheme="majorHAnsi"/>
@@ -598,7 +679,7 @@
           <w:szCs w:val="24"/>
         </w:rPr>
       </w:pPr>
-      <w:hyperlink r:id="rId6" w:history="1">
+      <w:hyperlink r:id="rId8" w:history="1">
         <w:r>
           <w:rPr>
             <w:rStyle w:val="Hyperlink"/>
@@ -10344,6 +10425,7 @@
     <w:lsdException w:name="HTML Sample" w:semiHidden="1" w:unhideWhenUsed="1"/>
     <w:lsdException w:name="HTML Typewriter" w:semiHidden="1" w:unhideWhenUsed="1"/>
     <w:lsdException w:name="HTML Variable" w:semiHidden="1" w:unhideWhenUsed="1"/>
+    <w:lsdException w:name="Normal Table" w:semiHidden="1" w:unhideWhenUsed="1"/>
     <w:lsdException w:name="annotation subject" w:semiHidden="1" w:unhideWhenUsed="1"/>
     <w:lsdException w:name="No List" w:semiHidden="1" w:unhideWhenUsed="1"/>
     <w:lsdException w:name="Outline List 1" w:semiHidden="1" w:unhideWhenUsed="1"/>
@@ -10390,8 +10472,10 @@
     <w:lsdException w:name="Table Subtle 2" w:semiHidden="1" w:unhideWhenUsed="1"/>
     <w:lsdException w:name="Table Web 1" w:semiHidden="1" w:unhideWhenUsed="1"/>
     <w:lsdException w:name="Table Web 2" w:semiHidden="1" w:unhideWhenUsed="1"/>
+    <w:lsdException w:name="Table Web 3" w:semiHidden="1" w:unhideWhenUsed="1"/>
     <w:lsdException w:name="Balloon Text" w:semiHidden="1" w:unhideWhenUsed="1"/>
     <w:lsdException w:name="Table Grid" w:uiPriority="39"/>
+    <w:lsdException w:name="Table Theme" w:semiHidden="1" w:unhideWhenUsed="1"/>
     <w:lsdException w:name="Placeholder Text" w:semiHidden="1"/>
     <w:lsdException w:name="No Spacing" w:uiPriority="1" w:qFormat="1"/>
     <w:lsdException w:name="Light Shading" w:uiPriority="60"/>

</xml_diff>